<commit_message>
more data and png files
</commit_message>
<xml_diff>
--- a/report/PosterDesign.docx
+++ b/report/PosterDesign.docx
@@ -9,75 +9,21 @@
         <w:rPr>
           <w:noProof/>
         </w:rPr>
-        <w:drawing>
-          <wp:anchor distT="0" distB="0" distL="114300" distR="114300" simplePos="0" relativeHeight="251661312" behindDoc="0" locked="0" layoutInCell="1" allowOverlap="1" wp14:anchorId="10A34FB1" wp14:editId="7E38D485">
-            <wp:simplePos x="0" y="0"/>
-            <wp:positionH relativeFrom="margin">
-              <wp:posOffset>6137172</wp:posOffset>
-            </wp:positionH>
-            <wp:positionV relativeFrom="margin">
-              <wp:posOffset>480104</wp:posOffset>
-            </wp:positionV>
-            <wp:extent cx="2615609" cy="1769169"/>
-            <wp:effectExtent l="0" t="0" r="635" b="0"/>
-            <wp:wrapSquare wrapText="bothSides"/>
-            <wp:docPr id="3" name="Picture 3"/>
-            <wp:cNvGraphicFramePr>
-              <a:graphicFrameLocks xmlns:a="http://schemas.openxmlformats.org/drawingml/2006/main" noChangeAspect="1"/>
-            </wp:cNvGraphicFramePr>
-            <a:graphic xmlns:a="http://schemas.openxmlformats.org/drawingml/2006/main">
-              <a:graphicData uri="http://schemas.openxmlformats.org/drawingml/2006/picture">
-                <pic:pic xmlns:pic="http://schemas.openxmlformats.org/drawingml/2006/picture">
-                  <pic:nvPicPr>
-                    <pic:cNvPr id="3" name="All_TestResult.png"/>
-                    <pic:cNvPicPr/>
-                  </pic:nvPicPr>
-                  <pic:blipFill>
-                    <a:blip r:embed="rId4" cstate="print">
-                      <a:extLst>
-                        <a:ext uri="{28A0092B-C50C-407E-A947-70E740481C1C}">
-                          <a14:useLocalDpi xmlns:a14="http://schemas.microsoft.com/office/drawing/2010/main" val="0"/>
-                        </a:ext>
-                      </a:extLst>
-                    </a:blip>
-                    <a:stretch>
-                      <a:fillRect/>
-                    </a:stretch>
-                  </pic:blipFill>
-                  <pic:spPr>
-                    <a:xfrm>
-                      <a:off x="0" y="0"/>
-                      <a:ext cx="2615609" cy="1769169"/>
-                    </a:xfrm>
-                    <a:prstGeom prst="rect">
-                      <a:avLst/>
-                    </a:prstGeom>
-                  </pic:spPr>
-                </pic:pic>
-              </a:graphicData>
-            </a:graphic>
-          </wp:anchor>
-        </w:drawing>
-      </w:r>
-      <w:r>
-        <w:rPr>
-          <w:noProof/>
-        </w:rPr>
         <mc:AlternateContent>
           <mc:Choice Requires="wps">
             <w:drawing>
-              <wp:anchor distT="0" distB="0" distL="114300" distR="114300" simplePos="0" relativeHeight="251660288" behindDoc="0" locked="0" layoutInCell="1" allowOverlap="1" wp14:anchorId="448782D6" wp14:editId="7AB4B75B">
+              <wp:anchor distT="0" distB="0" distL="114300" distR="114300" simplePos="0" relativeHeight="251671552" behindDoc="0" locked="0" layoutInCell="1" allowOverlap="1" wp14:anchorId="65EC8ED5" wp14:editId="201D0C43">
                 <wp:simplePos x="0" y="0"/>
                 <wp:positionH relativeFrom="column">
-                  <wp:posOffset>42530</wp:posOffset>
+                  <wp:posOffset>14315090</wp:posOffset>
                 </wp:positionH>
                 <wp:positionV relativeFrom="paragraph">
-                  <wp:posOffset>659219</wp:posOffset>
+                  <wp:posOffset>1135117</wp:posOffset>
                 </wp:positionV>
-                <wp:extent cx="1743740" cy="2349795"/>
-                <wp:effectExtent l="0" t="0" r="8890" b="12700"/>
+                <wp:extent cx="2475164" cy="362038"/>
+                <wp:effectExtent l="0" t="0" r="0" b="0"/>
                 <wp:wrapNone/>
-                <wp:docPr id="2" name="Text Box 2"/>
+                <wp:docPr id="14" name="Text Box 14"/>
                 <wp:cNvGraphicFramePr/>
                 <a:graphic xmlns:a="http://schemas.openxmlformats.org/drawingml/2006/main">
                   <a:graphicData uri="http://schemas.microsoft.com/office/word/2010/wordprocessingShape">
@@ -86,26 +32,35 @@
                       <wps:spPr>
                         <a:xfrm>
                           <a:off x="0" y="0"/>
-                          <a:ext cx="1743740" cy="2349795"/>
+                          <a:ext cx="2475164" cy="362038"/>
                         </a:xfrm>
                         <a:prstGeom prst="rect">
                           <a:avLst/>
                         </a:prstGeom>
-                        <a:solidFill>
-                          <a:schemeClr val="lt1"/>
-                        </a:solidFill>
+                        <a:noFill/>
                         <a:ln w="6350">
-                          <a:solidFill>
-                            <a:prstClr val="black"/>
-                          </a:solidFill>
+                          <a:noFill/>
                         </a:ln>
                       </wps:spPr>
                       <wps:txbx>
                         <w:txbxContent>
                           <w:p>
-                            <w:r>
-                              <w:t>Introduction</w:t>
-                            </w:r>
+                            <w:pPr>
+                              <w:rPr>
+                                <w:sz w:val="36"/>
+                                <w:szCs w:val="36"/>
+                              </w:rPr>
+                            </w:pPr>
+                            <w:hyperlink r:id="rId5" w:history="1">
+                              <w:r>
+                                <w:rPr>
+                                  <w:rStyle w:val="Hyperlink"/>
+                                  <w:sz w:val="36"/>
+                                  <w:szCs w:val="36"/>
+                                </w:rPr>
+                                <w:t>Peter888@stanford.edu</w:t>
+                              </w:r>
+                            </w:hyperlink>
                           </w:p>
                         </w:txbxContent>
                       </wps:txbx>
@@ -118,22 +73,41 @@
                     </wps:wsp>
                   </a:graphicData>
                 </a:graphic>
+                <wp14:sizeRelH relativeFrom="margin">
+                  <wp14:pctWidth>0</wp14:pctWidth>
+                </wp14:sizeRelH>
+                <wp14:sizeRelV relativeFrom="margin">
+                  <wp14:pctHeight>0</wp14:pctHeight>
+                </wp14:sizeRelV>
               </wp:anchor>
             </w:drawing>
           </mc:Choice>
           <mc:Fallback>
             <w:pict>
-              <v:shapetype w14:anchorId="448782D6" id="_x0000_t202" coordsize="21600,21600" o:spt="202" path="m,l,21600r21600,l21600,xe">
+              <v:shapetype w14:anchorId="65EC8ED5" id="_x0000_t202" coordsize="21600,21600" o:spt="202" path="m,l,21600r21600,l21600,xe">
                 <v:stroke joinstyle="miter"/>
                 <v:path gradientshapeok="t" o:connecttype="rect"/>
               </v:shapetype>
-              <v:shape id="Text Box 2" o:spid="_x0000_s1026" type="#_x0000_t202" style="position:absolute;margin-left:3.35pt;margin-top:51.9pt;width:137.3pt;height:185pt;z-index:251660288;visibility:visible;mso-wrap-style:square;mso-wrap-distance-left:9pt;mso-wrap-distance-top:0;mso-wrap-distance-right:9pt;mso-wrap-distance-bottom:0;mso-position-horizontal:absolute;mso-position-horizontal-relative:text;mso-position-vertical:absolute;mso-position-vertical-relative:text;v-text-anchor:top" o:gfxdata="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" fillcolor="white [3201]" strokeweight=".5pt">
+              <v:shape id="Text Box 14" o:spid="_x0000_s1026" type="#_x0000_t202" style="position:absolute;margin-left:1127.15pt;margin-top:89.4pt;width:194.9pt;height:28.5pt;z-index:251671552;visibility:visible;mso-wrap-style:square;mso-width-percent:0;mso-height-percent:0;mso-wrap-distance-left:9pt;mso-wrap-distance-top:0;mso-wrap-distance-right:9pt;mso-wrap-distance-bottom:0;mso-position-horizontal:absolute;mso-position-horizontal-relative:text;mso-position-vertical:absolute;mso-position-vertical-relative:text;mso-width-percent:0;mso-height-percent:0;mso-width-relative:margin;mso-height-relative:margin;v-text-anchor:top" o:gfxdata="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" filled="f" stroked="f" strokeweight=".5pt">
                 <v:textbox>
                   <w:txbxContent>
                     <w:p>
-                      <w:r>
-                        <w:t>Introduction</w:t>
-                      </w:r>
+                      <w:pPr>
+                        <w:rPr>
+                          <w:sz w:val="36"/>
+                          <w:szCs w:val="36"/>
+                        </w:rPr>
+                      </w:pPr>
+                      <w:hyperlink r:id="rId6" w:history="1">
+                        <w:r>
+                          <w:rPr>
+                            <w:rStyle w:val="Hyperlink"/>
+                            <w:sz w:val="36"/>
+                            <w:szCs w:val="36"/>
+                          </w:rPr>
+                          <w:t>Peter888@stanford.edu</w:t>
+                        </w:r>
+                      </w:hyperlink>
                     </w:p>
                   </w:txbxContent>
                 </v:textbox>
@@ -149,18 +123,319 @@
         <mc:AlternateContent>
           <mc:Choice Requires="wps">
             <w:drawing>
-              <wp:anchor distT="0" distB="0" distL="114300" distR="114300" simplePos="0" relativeHeight="251659264" behindDoc="0" locked="0" layoutInCell="1" allowOverlap="1" wp14:anchorId="5B142899" wp14:editId="14D46348">
+              <wp:anchor distT="0" distB="0" distL="114300" distR="114300" simplePos="0" relativeHeight="251657215" behindDoc="0" locked="0" layoutInCell="1" allowOverlap="1" wp14:anchorId="6C55ACFE" wp14:editId="531B25D8">
                 <wp:simplePos x="0" y="0"/>
                 <wp:positionH relativeFrom="column">
-                  <wp:posOffset>42530</wp:posOffset>
+                  <wp:posOffset>-565368</wp:posOffset>
                 </wp:positionH>
                 <wp:positionV relativeFrom="paragraph">
-                  <wp:posOffset>-31898</wp:posOffset>
+                  <wp:posOffset>-565369</wp:posOffset>
                 </wp:positionV>
-                <wp:extent cx="5996763" cy="446568"/>
-                <wp:effectExtent l="0" t="0" r="10795" b="10795"/>
+                <wp:extent cx="19420928" cy="17607280"/>
+                <wp:effectExtent l="317500" t="317500" r="314960" b="312420"/>
                 <wp:wrapNone/>
-                <wp:docPr id="1" name="Text Box 1"/>
+                <wp:docPr id="13" name="Rectangle 13"/>
+                <wp:cNvGraphicFramePr/>
+                <a:graphic xmlns:a="http://schemas.openxmlformats.org/drawingml/2006/main">
+                  <a:graphicData uri="http://schemas.microsoft.com/office/word/2010/wordprocessingShape">
+                    <wps:wsp>
+                      <wps:cNvSpPr/>
+                      <wps:spPr>
+                        <a:xfrm>
+                          <a:off x="0" y="0"/>
+                          <a:ext cx="19420928" cy="17607280"/>
+                        </a:xfrm>
+                        <a:prstGeom prst="rect">
+                          <a:avLst/>
+                        </a:prstGeom>
+                        <a:noFill/>
+                        <a:ln w="635000">
+                          <a:solidFill>
+                            <a:srgbClr val="A5092F"/>
+                          </a:solidFill>
+                        </a:ln>
+                      </wps:spPr>
+                      <wps:style>
+                        <a:lnRef idx="2">
+                          <a:schemeClr val="accent1">
+                            <a:shade val="50000"/>
+                          </a:schemeClr>
+                        </a:lnRef>
+                        <a:fillRef idx="1">
+                          <a:schemeClr val="accent1"/>
+                        </a:fillRef>
+                        <a:effectRef idx="0">
+                          <a:schemeClr val="accent1"/>
+                        </a:effectRef>
+                        <a:fontRef idx="minor">
+                          <a:schemeClr val="lt1"/>
+                        </a:fontRef>
+                      </wps:style>
+                      <wps:txbx>
+                        <w:txbxContent>
+                          <w:p>
+                            <w:pPr>
+                              <w:jc w:val="center"/>
+                            </w:pPr>
+                            <w:r>
+                              <w:softHyphen/>
+                            </w:r>
+                            <w:r>
+                              <w:softHyphen/>
+                            </w:r>
+                          </w:p>
+                        </w:txbxContent>
+                      </wps:txbx>
+                      <wps:bodyPr rot="0" spcFirstLastPara="0" vertOverflow="overflow" horzOverflow="overflow" vert="horz" wrap="square" lIns="91440" tIns="45720" rIns="91440" bIns="45720" numCol="1" spcCol="0" rtlCol="0" fromWordArt="0" anchor="ctr" anchorCtr="0" forceAA="0" compatLnSpc="1">
+                        <a:prstTxWarp prst="textNoShape">
+                          <a:avLst/>
+                        </a:prstTxWarp>
+                        <a:noAutofit/>
+                      </wps:bodyPr>
+                    </wps:wsp>
+                  </a:graphicData>
+                </a:graphic>
+                <wp14:sizeRelH relativeFrom="margin">
+                  <wp14:pctWidth>0</wp14:pctWidth>
+                </wp14:sizeRelH>
+                <wp14:sizeRelV relativeFrom="margin">
+                  <wp14:pctHeight>0</wp14:pctHeight>
+                </wp14:sizeRelV>
+              </wp:anchor>
+            </w:drawing>
+          </mc:Choice>
+          <mc:Fallback>
+            <w:pict>
+              <v:rect w14:anchorId="6C55ACFE" id="Rectangle 13" o:spid="_x0000_s1027" style="position:absolute;margin-left:-44.5pt;margin-top:-44.5pt;width:1529.2pt;height:1386.4pt;z-index:251657215;visibility:visible;mso-wrap-style:square;mso-width-percent:0;mso-height-percent:0;mso-wrap-distance-left:9pt;mso-wrap-distance-top:0;mso-wrap-distance-right:9pt;mso-wrap-distance-bottom:0;mso-position-horizontal:absolute;mso-position-horizontal-relative:text;mso-position-vertical:absolute;mso-position-vertical-relative:text;mso-width-percent:0;mso-height-percent:0;mso-width-relative:margin;mso-height-relative:margin;v-text-anchor:middle" o:gfxdata="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" filled="f" strokecolor="#a5092f" strokeweight="50pt">
+                <v:textbox>
+                  <w:txbxContent>
+                    <w:p>
+                      <w:pPr>
+                        <w:jc w:val="center"/>
+                      </w:pPr>
+                      <w:r>
+                        <w:softHyphen/>
+                      </w:r>
+                      <w:r>
+                        <w:softHyphen/>
+                      </w:r>
+                    </w:p>
+                  </w:txbxContent>
+                </v:textbox>
+              </v:rect>
+            </w:pict>
+          </mc:Fallback>
+        </mc:AlternateContent>
+      </w:r>
+      <w:r>
+        <w:rPr>
+          <w:noProof/>
+        </w:rPr>
+        <w:drawing>
+          <wp:anchor distT="0" distB="0" distL="114300" distR="114300" simplePos="0" relativeHeight="251660288" behindDoc="0" locked="0" layoutInCell="1" allowOverlap="1" wp14:anchorId="10A34FB1" wp14:editId="531F2C79">
+            <wp:simplePos x="0" y="0"/>
+            <wp:positionH relativeFrom="margin">
+              <wp:posOffset>11831666</wp:posOffset>
+            </wp:positionH>
+            <wp:positionV relativeFrom="margin">
+              <wp:posOffset>11603355</wp:posOffset>
+            </wp:positionV>
+            <wp:extent cx="6564630" cy="4438650"/>
+            <wp:effectExtent l="0" t="0" r="1270" b="6350"/>
+            <wp:wrapSquare wrapText="bothSides"/>
+            <wp:docPr id="3" name="Picture 3"/>
+            <wp:cNvGraphicFramePr>
+              <a:graphicFrameLocks xmlns:a="http://schemas.openxmlformats.org/drawingml/2006/main" noChangeAspect="1"/>
+            </wp:cNvGraphicFramePr>
+            <a:graphic xmlns:a="http://schemas.openxmlformats.org/drawingml/2006/main">
+              <a:graphicData uri="http://schemas.openxmlformats.org/drawingml/2006/picture">
+                <pic:pic xmlns:pic="http://schemas.openxmlformats.org/drawingml/2006/picture">
+                  <pic:nvPicPr>
+                    <pic:cNvPr id="3" name="All_TestResult.png"/>
+                    <pic:cNvPicPr/>
+                  </pic:nvPicPr>
+                  <pic:blipFill>
+                    <a:blip r:embed="rId7" cstate="print">
+                      <a:extLst>
+                        <a:ext uri="{28A0092B-C50C-407E-A947-70E740481C1C}">
+                          <a14:useLocalDpi xmlns:a14="http://schemas.microsoft.com/office/drawing/2010/main" val="0"/>
+                        </a:ext>
+                      </a:extLst>
+                    </a:blip>
+                    <a:stretch>
+                      <a:fillRect/>
+                    </a:stretch>
+                  </pic:blipFill>
+                  <pic:spPr>
+                    <a:xfrm>
+                      <a:off x="0" y="0"/>
+                      <a:ext cx="6564630" cy="4438650"/>
+                    </a:xfrm>
+                    <a:prstGeom prst="rect">
+                      <a:avLst/>
+                    </a:prstGeom>
+                  </pic:spPr>
+                </pic:pic>
+              </a:graphicData>
+            </a:graphic>
+            <wp14:sizeRelH relativeFrom="margin">
+              <wp14:pctWidth>0</wp14:pctWidth>
+            </wp14:sizeRelH>
+            <wp14:sizeRelV relativeFrom="margin">
+              <wp14:pctHeight>0</wp14:pctHeight>
+            </wp14:sizeRelV>
+          </wp:anchor>
+        </w:drawing>
+      </w:r>
+      <w:r>
+        <w:rPr>
+          <w:noProof/>
+        </w:rPr>
+        <mc:AlternateContent>
+          <mc:Choice Requires="wpg">
+            <w:drawing>
+              <wp:anchor distT="0" distB="0" distL="114300" distR="114300" simplePos="0" relativeHeight="251669504" behindDoc="0" locked="0" layoutInCell="1" allowOverlap="1" wp14:anchorId="06405989" wp14:editId="0E3136BD">
+                <wp:simplePos x="0" y="0"/>
+                <wp:positionH relativeFrom="column">
+                  <wp:posOffset>6932295</wp:posOffset>
+                </wp:positionH>
+                <wp:positionV relativeFrom="paragraph">
+                  <wp:posOffset>11893331</wp:posOffset>
+                </wp:positionV>
+                <wp:extent cx="4258310" cy="3938905"/>
+                <wp:effectExtent l="0" t="0" r="0" b="0"/>
+                <wp:wrapTopAndBottom/>
+                <wp:docPr id="12" name="Group 12"/>
+                <wp:cNvGraphicFramePr/>
+                <a:graphic xmlns:a="http://schemas.openxmlformats.org/drawingml/2006/main">
+                  <a:graphicData uri="http://schemas.microsoft.com/office/word/2010/wordprocessingGroup">
+                    <wpg:wgp>
+                      <wpg:cNvGrpSpPr/>
+                      <wpg:grpSpPr>
+                        <a:xfrm>
+                          <a:off x="0" y="0"/>
+                          <a:ext cx="4258310" cy="3938905"/>
+                          <a:chOff x="0" y="0"/>
+                          <a:chExt cx="4258442" cy="3939189"/>
+                        </a:xfrm>
+                      </wpg:grpSpPr>
+                      <pic:pic xmlns:pic="http://schemas.openxmlformats.org/drawingml/2006/picture">
+                        <pic:nvPicPr>
+                          <pic:cNvPr id="9" name="Picture 9"/>
+                          <pic:cNvPicPr>
+                            <a:picLocks noChangeAspect="1"/>
+                          </pic:cNvPicPr>
+                        </pic:nvPicPr>
+                        <pic:blipFill>
+                          <a:blip r:embed="rId8">
+                            <a:extLst>
+                              <a:ext uri="{28A0092B-C50C-407E-A947-70E740481C1C}">
+                                <a14:useLocalDpi xmlns:a14="http://schemas.microsoft.com/office/drawing/2010/main" val="0"/>
+                              </a:ext>
+                            </a:extLst>
+                          </a:blip>
+                          <a:stretch>
+                            <a:fillRect/>
+                          </a:stretch>
+                        </pic:blipFill>
+                        <pic:spPr>
+                          <a:xfrm>
+                            <a:off x="0" y="599089"/>
+                            <a:ext cx="4254500" cy="3340100"/>
+                          </a:xfrm>
+                          <a:prstGeom prst="rect">
+                            <a:avLst/>
+                          </a:prstGeom>
+                        </pic:spPr>
+                      </pic:pic>
+                      <pic:pic xmlns:pic="http://schemas.openxmlformats.org/drawingml/2006/picture">
+                        <pic:nvPicPr>
+                          <pic:cNvPr id="11" name="Picture 11"/>
+                          <pic:cNvPicPr>
+                            <a:picLocks noChangeAspect="1"/>
+                          </pic:cNvPicPr>
+                        </pic:nvPicPr>
+                        <pic:blipFill>
+                          <a:blip r:embed="rId9">
+                            <a:extLst>
+                              <a:ext uri="{28A0092B-C50C-407E-A947-70E740481C1C}">
+                                <a14:useLocalDpi xmlns:a14="http://schemas.microsoft.com/office/drawing/2010/main" val="0"/>
+                              </a:ext>
+                            </a:extLst>
+                          </a:blip>
+                          <a:stretch>
+                            <a:fillRect/>
+                          </a:stretch>
+                        </pic:blipFill>
+                        <pic:spPr>
+                          <a:xfrm>
+                            <a:off x="346842" y="0"/>
+                            <a:ext cx="3911600" cy="584200"/>
+                          </a:xfrm>
+                          <a:prstGeom prst="rect">
+                            <a:avLst/>
+                          </a:prstGeom>
+                        </pic:spPr>
+                      </pic:pic>
+                    </wpg:wgp>
+                  </a:graphicData>
+                </a:graphic>
+              </wp:anchor>
+            </w:drawing>
+          </mc:Choice>
+          <mc:Fallback>
+            <w:pict>
+              <v:group w14:anchorId="1698CAC0" id="Group 12" o:spid="_x0000_s1026" style="position:absolute;margin-left:545.85pt;margin-top:936.5pt;width:335.3pt;height:310.15pt;z-index:251669504" coordsize="42584,39391" o:gfxdata="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">
+                <v:shapetype id="_x0000_t75" coordsize="21600,21600" o:spt="75" o:preferrelative="t" path="m@4@5l@4@11@9@11@9@5xe" filled="f" stroked="f">
+                  <v:stroke joinstyle="miter"/>
+                  <v:formulas>
+                    <v:f eqn="if lineDrawn pixelLineWidth 0"/>
+                    <v:f eqn="sum @0 1 0"/>
+                    <v:f eqn="sum 0 0 @1"/>
+                    <v:f eqn="prod @2 1 2"/>
+                    <v:f eqn="prod @3 21600 pixelWidth"/>
+                    <v:f eqn="prod @3 21600 pixelHeight"/>
+                    <v:f eqn="sum @0 0 1"/>
+                    <v:f eqn="prod @6 1 2"/>
+                    <v:f eqn="prod @7 21600 pixelWidth"/>
+                    <v:f eqn="sum @8 21600 0"/>
+                    <v:f eqn="prod @7 21600 pixelHeight"/>
+                    <v:f eqn="sum @10 21600 0"/>
+                  </v:formulas>
+                  <v:path o:extrusionok="f" gradientshapeok="t" o:connecttype="rect"/>
+                  <o:lock v:ext="edit" aspectratio="t"/>
+                </v:shapetype>
+                <v:shape id="Picture 9" o:spid="_x0000_s1027" type="#_x0000_t75" style="position:absolute;top:5990;width:42545;height:33401;visibility:visible;mso-wrap-style:square" o:gfxdata="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">
+                  <v:imagedata r:id="rId10" o:title=""/>
+                </v:shape>
+                <v:shape id="Picture 11" o:spid="_x0000_s1028" type="#_x0000_t75" style="position:absolute;left:3468;width:39116;height:5842;visibility:visible;mso-wrap-style:square" o:gfxdata="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">
+                  <v:imagedata r:id="rId11" o:title=""/>
+                </v:shape>
+                <w10:wrap type="topAndBottom"/>
+              </v:group>
+            </w:pict>
+          </mc:Fallback>
+        </mc:AlternateContent>
+      </w:r>
+      <w:r>
+        <w:rPr>
+          <w:noProof/>
+        </w:rPr>
+        <mc:AlternateContent>
+          <mc:Choice Requires="wps">
+            <w:drawing>
+              <wp:anchor distT="0" distB="0" distL="114300" distR="114300" simplePos="0" relativeHeight="251667456" behindDoc="0" locked="0" layoutInCell="1" allowOverlap="1" wp14:anchorId="7CF70409" wp14:editId="7441B883">
+                <wp:simplePos x="0" y="0"/>
+                <wp:positionH relativeFrom="column">
+                  <wp:posOffset>6306207</wp:posOffset>
+                </wp:positionH>
+                <wp:positionV relativeFrom="paragraph">
+                  <wp:posOffset>7630511</wp:posOffset>
+                </wp:positionV>
+                <wp:extent cx="5905500" cy="3349122"/>
+                <wp:effectExtent l="0" t="0" r="12700" b="16510"/>
+                <wp:wrapNone/>
+                <wp:docPr id="10" name="Text Box 10"/>
                 <wp:cNvGraphicFramePr/>
                 <a:graphic xmlns:a="http://schemas.openxmlformats.org/drawingml/2006/main">
                   <a:graphicData uri="http://schemas.microsoft.com/office/word/2010/wordprocessingShape">
@@ -169,7 +444,7 @@
                       <wps:spPr>
                         <a:xfrm>
                           <a:off x="0" y="0"/>
-                          <a:ext cx="5996763" cy="446568"/>
+                          <a:ext cx="5905500" cy="3349122"/>
                         </a:xfrm>
                         <a:prstGeom prst="rect">
                           <a:avLst/>
@@ -179,16 +454,231 @@
                         </a:solidFill>
                         <a:ln w="6350">
                           <a:solidFill>
-                            <a:prstClr val="black"/>
+                            <a:srgbClr val="A5092F"/>
                           </a:solidFill>
                         </a:ln>
                       </wps:spPr>
                       <wps:txbx>
                         <w:txbxContent>
                           <w:p>
-                            <w:r>
-                              <w:t>Title</w:t>
-                            </w:r>
+                            <w:pPr>
+                              <w:spacing w:before="100" w:beforeAutospacing="1" w:after="100" w:afterAutospacing="1"/>
+                              <w:rPr>
+                                <w:rFonts w:ascii="Times New Roman" w:eastAsia="Times New Roman" w:hAnsi="Times New Roman" w:cs="Times New Roman"/>
+                                <w:sz w:val="44"/>
+                                <w:szCs w:val="44"/>
+                              </w:rPr>
+                            </w:pPr>
+                            <w:r>
+                              <w:rPr>
+                                <w:rFonts w:ascii="NimbusRomNo9L" w:eastAsia="Times New Roman" w:hAnsi="NimbusRomNo9L" w:cs="Times New Roman"/>
+                                <w:sz w:val="44"/>
+                                <w:szCs w:val="44"/>
+                              </w:rPr>
+                              <w:t xml:space="preserve">How much money we can earn? </w:t>
+                            </w:r>
+                          </w:p>
+                          <w:p>
+                            <w:pPr>
+                              <w:spacing w:before="100" w:beforeAutospacing="1" w:after="100" w:afterAutospacing="1"/>
+                              <w:rPr>
+                                <w:rFonts w:ascii="Times New Roman" w:eastAsia="Times New Roman" w:hAnsi="Times New Roman" w:cs="Times New Roman"/>
+                                <w:sz w:val="44"/>
+                                <w:szCs w:val="44"/>
+                              </w:rPr>
+                            </w:pPr>
+                            <w:r>
+                              <w:rPr>
+                                <w:rFonts w:ascii="NimbusRomNo9L" w:eastAsia="Times New Roman" w:hAnsi="NimbusRomNo9L" w:cs="Times New Roman"/>
+                                <w:sz w:val="44"/>
+                                <w:szCs w:val="44"/>
+                              </w:rPr>
+                              <w:t xml:space="preserve">Our start trading money is </w:t>
+                            </w:r>
+                            <w:r>
+                              <w:rPr>
+                                <w:rFonts w:ascii="CMR10" w:eastAsia="Times New Roman" w:hAnsi="CMR10" w:cs="Times New Roman"/>
+                                <w:sz w:val="44"/>
+                                <w:szCs w:val="44"/>
+                              </w:rPr>
+                              <w:t>$10000</w:t>
+                            </w:r>
+                            <w:r>
+                              <w:rPr>
+                                <w:rFonts w:ascii="NimbusRomNo9L" w:eastAsia="Times New Roman" w:hAnsi="NimbusRomNo9L" w:cs="Times New Roman"/>
+                                <w:sz w:val="44"/>
+                                <w:szCs w:val="44"/>
+                              </w:rPr>
+                              <w:t xml:space="preserve">. Our baseline expected return, which hold </w:t>
+                            </w:r>
+                            <w:r>
+                              <w:rPr>
+                                <w:rFonts w:ascii="CMR10" w:eastAsia="Times New Roman" w:hAnsi="CMR10" w:cs="Times New Roman"/>
+                                <w:sz w:val="44"/>
+                                <w:szCs w:val="44"/>
+                              </w:rPr>
+                              <w:t xml:space="preserve">$10000 </w:t>
+                            </w:r>
+                            <w:r>
+                              <w:rPr>
+                                <w:rFonts w:ascii="NimbusRomNo9L" w:eastAsia="Times New Roman" w:hAnsi="NimbusRomNo9L" w:cs="Times New Roman"/>
+                                <w:sz w:val="44"/>
+                                <w:szCs w:val="44"/>
+                              </w:rPr>
+                              <w:t xml:space="preserve">value of stock at the first trading day, will at market value </w:t>
+                            </w:r>
+                            <w:r>
+                              <w:rPr>
+                                <w:rFonts w:ascii="CMR10" w:eastAsia="Times New Roman" w:hAnsi="CMR10" w:cs="Times New Roman"/>
+                                <w:sz w:val="44"/>
+                                <w:szCs w:val="44"/>
+                              </w:rPr>
+                              <w:t>$15176</w:t>
+                            </w:r>
+                            <w:r>
+                              <w:rPr>
+                                <w:rFonts w:ascii="CMMI10" w:eastAsia="Times New Roman" w:hAnsi="CMMI10" w:cs="Times New Roman"/>
+                                <w:sz w:val="44"/>
+                                <w:szCs w:val="44"/>
+                              </w:rPr>
+                              <w:t>.</w:t>
+                            </w:r>
+                            <w:r>
+                              <w:rPr>
+                                <w:rFonts w:ascii="CMR10" w:eastAsia="Times New Roman" w:hAnsi="CMR10" w:cs="Times New Roman"/>
+                                <w:sz w:val="44"/>
+                                <w:szCs w:val="44"/>
+                              </w:rPr>
+                              <w:t>64</w:t>
+                            </w:r>
+                            <w:r>
+                              <w:rPr>
+                                <w:rFonts w:ascii="NimbusRomNo9L" w:eastAsia="Times New Roman" w:hAnsi="NimbusRomNo9L" w:cs="Times New Roman"/>
+                                <w:sz w:val="44"/>
+                                <w:szCs w:val="44"/>
+                              </w:rPr>
+                              <w:t xml:space="preserve">, at the last trading day. While our favor approach DDPG Price Volume’s average expected return is </w:t>
+                            </w:r>
+                            <w:r>
+                              <w:rPr>
+                                <w:rFonts w:ascii="CMR10" w:eastAsia="Times New Roman" w:hAnsi="CMR10" w:cs="Times New Roman"/>
+                                <w:sz w:val="44"/>
+                                <w:szCs w:val="44"/>
+                              </w:rPr>
+                              <w:t>$1756</w:t>
+                            </w:r>
+                            <w:r>
+                              <w:rPr>
+                                <w:rFonts w:ascii="CMMI10" w:eastAsia="Times New Roman" w:hAnsi="CMMI10" w:cs="Times New Roman"/>
+                                <w:sz w:val="44"/>
+                                <w:szCs w:val="44"/>
+                              </w:rPr>
+                              <w:t>.</w:t>
+                            </w:r>
+                            <w:r>
+                              <w:rPr>
+                                <w:rFonts w:ascii="CMR10" w:eastAsia="Times New Roman" w:hAnsi="CMR10" w:cs="Times New Roman"/>
+                                <w:sz w:val="44"/>
+                                <w:szCs w:val="44"/>
+                              </w:rPr>
+                              <w:t>57</w:t>
+                            </w:r>
+                            <w:r>
+                              <w:rPr>
+                                <w:rFonts w:ascii="NimbusRomNo9L" w:eastAsia="Times New Roman" w:hAnsi="NimbusRomNo9L" w:cs="Times New Roman"/>
+                                <w:sz w:val="44"/>
+                                <w:szCs w:val="44"/>
+                              </w:rPr>
+                              <w:t xml:space="preserve">, which yield yearly return </w:t>
+                            </w:r>
+                            <w:r>
+                              <w:rPr>
+                                <w:rFonts w:ascii="CMR10" w:eastAsia="Times New Roman" w:hAnsi="CMR10" w:cs="Times New Roman"/>
+                                <w:sz w:val="44"/>
+                                <w:szCs w:val="44"/>
+                              </w:rPr>
+                              <w:t>23</w:t>
+                            </w:r>
+                            <w:r>
+                              <w:rPr>
+                                <w:rFonts w:ascii="CMMI10" w:eastAsia="Times New Roman" w:hAnsi="CMMI10" w:cs="Times New Roman"/>
+                                <w:sz w:val="44"/>
+                                <w:szCs w:val="44"/>
+                              </w:rPr>
+                              <w:t>.</w:t>
+                            </w:r>
+                            <w:r>
+                              <w:rPr>
+                                <w:rFonts w:ascii="CMR10" w:eastAsia="Times New Roman" w:hAnsi="CMR10" w:cs="Times New Roman"/>
+                                <w:sz w:val="44"/>
+                                <w:szCs w:val="44"/>
+                              </w:rPr>
+                              <w:t>2%</w:t>
+                            </w:r>
+                            <w:r>
+                              <w:rPr>
+                                <w:rFonts w:ascii="NimbusRomNo9L" w:eastAsia="Times New Roman" w:hAnsi="NimbusRomNo9L" w:cs="Times New Roman"/>
+                                <w:sz w:val="44"/>
+                                <w:szCs w:val="44"/>
+                              </w:rPr>
+                              <w:t xml:space="preserve">, and is </w:t>
+                            </w:r>
+                            <w:r>
+                              <w:rPr>
+                                <w:rFonts w:ascii="CMR10" w:eastAsia="Times New Roman" w:hAnsi="CMR10" w:cs="Times New Roman"/>
+                                <w:sz w:val="44"/>
+                                <w:szCs w:val="44"/>
+                              </w:rPr>
+                              <w:t>6</w:t>
+                            </w:r>
+                            <w:r>
+                              <w:rPr>
+                                <w:rFonts w:ascii="CMMI10" w:eastAsia="Times New Roman" w:hAnsi="CMMI10" w:cs="Times New Roman"/>
+                                <w:sz w:val="44"/>
+                                <w:szCs w:val="44"/>
+                              </w:rPr>
+                              <w:t>.</w:t>
+                            </w:r>
+                            <w:r>
+                              <w:rPr>
+                                <w:rFonts w:ascii="CMR10" w:eastAsia="Times New Roman" w:hAnsi="CMR10" w:cs="Times New Roman"/>
+                                <w:sz w:val="44"/>
+                                <w:szCs w:val="44"/>
+                              </w:rPr>
+                              <w:t xml:space="preserve">9% </w:t>
+                            </w:r>
+                            <w:r>
+                              <w:rPr>
+                                <w:rFonts w:ascii="NimbusRomNo9L" w:eastAsia="Times New Roman" w:hAnsi="NimbusRomNo9L" w:cs="Times New Roman"/>
+                                <w:sz w:val="44"/>
+                                <w:szCs w:val="44"/>
+                              </w:rPr>
+                              <w:t xml:space="preserve">better than </w:t>
+                            </w:r>
+                            <w:r>
+                              <w:rPr>
+                                <w:rFonts w:ascii="CMR10" w:eastAsia="Times New Roman" w:hAnsi="CMR10" w:cs="Times New Roman"/>
+                                <w:sz w:val="44"/>
+                                <w:szCs w:val="44"/>
+                              </w:rPr>
+                              <w:t>ˆ</w:t>
+                            </w:r>
+                            <w:r>
+                              <w:rPr>
+                                <w:rFonts w:ascii="NimbusRomNo9L" w:eastAsia="Times New Roman" w:hAnsi="NimbusRomNo9L" w:cs="Times New Roman"/>
+                                <w:sz w:val="44"/>
+                                <w:szCs w:val="44"/>
+                              </w:rPr>
+                              <w:t xml:space="preserve">DJI. </w:t>
+                            </w:r>
+                          </w:p>
+                          <w:p>
+                            <w:pPr>
+                              <w:rPr>
+                                <w:sz w:val="44"/>
+                                <w:szCs w:val="44"/>
+                              </w:rPr>
+                            </w:pPr>
                           </w:p>
                         </w:txbxContent>
                       </wps:txbx>
@@ -201,18 +691,239 @@
                     </wps:wsp>
                   </a:graphicData>
                 </a:graphic>
+                <wp14:sizeRelH relativeFrom="margin">
+                  <wp14:pctWidth>0</wp14:pctWidth>
+                </wp14:sizeRelH>
+                <wp14:sizeRelV relativeFrom="margin">
+                  <wp14:pctHeight>0</wp14:pctHeight>
+                </wp14:sizeRelV>
               </wp:anchor>
             </w:drawing>
           </mc:Choice>
           <mc:Fallback>
             <w:pict>
-              <v:shape w14:anchorId="5B142899" id="Text Box 1" o:spid="_x0000_s1027" type="#_x0000_t202" style="position:absolute;margin-left:3.35pt;margin-top:-2.5pt;width:472.2pt;height:35.15pt;z-index:251659264;visibility:visible;mso-wrap-style:square;mso-wrap-distance-left:9pt;mso-wrap-distance-top:0;mso-wrap-distance-right:9pt;mso-wrap-distance-bottom:0;mso-position-horizontal:absolute;mso-position-horizontal-relative:text;mso-position-vertical:absolute;mso-position-vertical-relative:text;v-text-anchor:top" o:gfxdata="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" fillcolor="white [3201]" strokeweight=".5pt">
+              <v:shape w14:anchorId="7CF70409" id="Text Box 10" o:spid="_x0000_s1028" type="#_x0000_t202" style="position:absolute;margin-left:496.55pt;margin-top:600.85pt;width:465pt;height:263.7pt;z-index:251667456;visibility:visible;mso-wrap-style:square;mso-width-percent:0;mso-height-percent:0;mso-wrap-distance-left:9pt;mso-wrap-distance-top:0;mso-wrap-distance-right:9pt;mso-wrap-distance-bottom:0;mso-position-horizontal:absolute;mso-position-horizontal-relative:text;mso-position-vertical:absolute;mso-position-vertical-relative:text;mso-width-percent:0;mso-height-percent:0;mso-width-relative:margin;mso-height-relative:margin;v-text-anchor:top" o:gfxdata="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" fillcolor="white [3201]" strokecolor="#a5092f" strokeweight=".5pt">
                 <v:textbox>
                   <w:txbxContent>
                     <w:p>
-                      <w:r>
-                        <w:t>Title</w:t>
-                      </w:r>
+                      <w:pPr>
+                        <w:spacing w:before="100" w:beforeAutospacing="1" w:after="100" w:afterAutospacing="1"/>
+                        <w:rPr>
+                          <w:rFonts w:ascii="Times New Roman" w:eastAsia="Times New Roman" w:hAnsi="Times New Roman" w:cs="Times New Roman"/>
+                          <w:sz w:val="44"/>
+                          <w:szCs w:val="44"/>
+                        </w:rPr>
+                      </w:pPr>
+                      <w:r>
+                        <w:rPr>
+                          <w:rFonts w:ascii="NimbusRomNo9L" w:eastAsia="Times New Roman" w:hAnsi="NimbusRomNo9L" w:cs="Times New Roman"/>
+                          <w:sz w:val="44"/>
+                          <w:szCs w:val="44"/>
+                        </w:rPr>
+                        <w:t xml:space="preserve">How much money we can earn? </w:t>
+                      </w:r>
+                    </w:p>
+                    <w:p>
+                      <w:pPr>
+                        <w:spacing w:before="100" w:beforeAutospacing="1" w:after="100" w:afterAutospacing="1"/>
+                        <w:rPr>
+                          <w:rFonts w:ascii="Times New Roman" w:eastAsia="Times New Roman" w:hAnsi="Times New Roman" w:cs="Times New Roman"/>
+                          <w:sz w:val="44"/>
+                          <w:szCs w:val="44"/>
+                        </w:rPr>
+                      </w:pPr>
+                      <w:r>
+                        <w:rPr>
+                          <w:rFonts w:ascii="NimbusRomNo9L" w:eastAsia="Times New Roman" w:hAnsi="NimbusRomNo9L" w:cs="Times New Roman"/>
+                          <w:sz w:val="44"/>
+                          <w:szCs w:val="44"/>
+                        </w:rPr>
+                        <w:t xml:space="preserve">Our start trading money is </w:t>
+                      </w:r>
+                      <w:r>
+                        <w:rPr>
+                          <w:rFonts w:ascii="CMR10" w:eastAsia="Times New Roman" w:hAnsi="CMR10" w:cs="Times New Roman"/>
+                          <w:sz w:val="44"/>
+                          <w:szCs w:val="44"/>
+                        </w:rPr>
+                        <w:t>$10000</w:t>
+                      </w:r>
+                      <w:r>
+                        <w:rPr>
+                          <w:rFonts w:ascii="NimbusRomNo9L" w:eastAsia="Times New Roman" w:hAnsi="NimbusRomNo9L" w:cs="Times New Roman"/>
+                          <w:sz w:val="44"/>
+                          <w:szCs w:val="44"/>
+                        </w:rPr>
+                        <w:t xml:space="preserve">. Our baseline expected return, which hold </w:t>
+                      </w:r>
+                      <w:r>
+                        <w:rPr>
+                          <w:rFonts w:ascii="CMR10" w:eastAsia="Times New Roman" w:hAnsi="CMR10" w:cs="Times New Roman"/>
+                          <w:sz w:val="44"/>
+                          <w:szCs w:val="44"/>
+                        </w:rPr>
+                        <w:t xml:space="preserve">$10000 </w:t>
+                      </w:r>
+                      <w:r>
+                        <w:rPr>
+                          <w:rFonts w:ascii="NimbusRomNo9L" w:eastAsia="Times New Roman" w:hAnsi="NimbusRomNo9L" w:cs="Times New Roman"/>
+                          <w:sz w:val="44"/>
+                          <w:szCs w:val="44"/>
+                        </w:rPr>
+                        <w:t xml:space="preserve">value of stock at the first trading day, will at market value </w:t>
+                      </w:r>
+                      <w:r>
+                        <w:rPr>
+                          <w:rFonts w:ascii="CMR10" w:eastAsia="Times New Roman" w:hAnsi="CMR10" w:cs="Times New Roman"/>
+                          <w:sz w:val="44"/>
+                          <w:szCs w:val="44"/>
+                        </w:rPr>
+                        <w:t>$15176</w:t>
+                      </w:r>
+                      <w:r>
+                        <w:rPr>
+                          <w:rFonts w:ascii="CMMI10" w:eastAsia="Times New Roman" w:hAnsi="CMMI10" w:cs="Times New Roman"/>
+                          <w:sz w:val="44"/>
+                          <w:szCs w:val="44"/>
+                        </w:rPr>
+                        <w:t>.</w:t>
+                      </w:r>
+                      <w:r>
+                        <w:rPr>
+                          <w:rFonts w:ascii="CMR10" w:eastAsia="Times New Roman" w:hAnsi="CMR10" w:cs="Times New Roman"/>
+                          <w:sz w:val="44"/>
+                          <w:szCs w:val="44"/>
+                        </w:rPr>
+                        <w:t>64</w:t>
+                      </w:r>
+                      <w:r>
+                        <w:rPr>
+                          <w:rFonts w:ascii="NimbusRomNo9L" w:eastAsia="Times New Roman" w:hAnsi="NimbusRomNo9L" w:cs="Times New Roman"/>
+                          <w:sz w:val="44"/>
+                          <w:szCs w:val="44"/>
+                        </w:rPr>
+                        <w:t xml:space="preserve">, at the last trading day. While our favor approach DDPG Price Volume’s average expected return is </w:t>
+                      </w:r>
+                      <w:r>
+                        <w:rPr>
+                          <w:rFonts w:ascii="CMR10" w:eastAsia="Times New Roman" w:hAnsi="CMR10" w:cs="Times New Roman"/>
+                          <w:sz w:val="44"/>
+                          <w:szCs w:val="44"/>
+                        </w:rPr>
+                        <w:t>$1756</w:t>
+                      </w:r>
+                      <w:r>
+                        <w:rPr>
+                          <w:rFonts w:ascii="CMMI10" w:eastAsia="Times New Roman" w:hAnsi="CMMI10" w:cs="Times New Roman"/>
+                          <w:sz w:val="44"/>
+                          <w:szCs w:val="44"/>
+                        </w:rPr>
+                        <w:t>.</w:t>
+                      </w:r>
+                      <w:r>
+                        <w:rPr>
+                          <w:rFonts w:ascii="CMR10" w:eastAsia="Times New Roman" w:hAnsi="CMR10" w:cs="Times New Roman"/>
+                          <w:sz w:val="44"/>
+                          <w:szCs w:val="44"/>
+                        </w:rPr>
+                        <w:t>57</w:t>
+                      </w:r>
+                      <w:r>
+                        <w:rPr>
+                          <w:rFonts w:ascii="NimbusRomNo9L" w:eastAsia="Times New Roman" w:hAnsi="NimbusRomNo9L" w:cs="Times New Roman"/>
+                          <w:sz w:val="44"/>
+                          <w:szCs w:val="44"/>
+                        </w:rPr>
+                        <w:t xml:space="preserve">, which yield yearly return </w:t>
+                      </w:r>
+                      <w:r>
+                        <w:rPr>
+                          <w:rFonts w:ascii="CMR10" w:eastAsia="Times New Roman" w:hAnsi="CMR10" w:cs="Times New Roman"/>
+                          <w:sz w:val="44"/>
+                          <w:szCs w:val="44"/>
+                        </w:rPr>
+                        <w:t>23</w:t>
+                      </w:r>
+                      <w:r>
+                        <w:rPr>
+                          <w:rFonts w:ascii="CMMI10" w:eastAsia="Times New Roman" w:hAnsi="CMMI10" w:cs="Times New Roman"/>
+                          <w:sz w:val="44"/>
+                          <w:szCs w:val="44"/>
+                        </w:rPr>
+                        <w:t>.</w:t>
+                      </w:r>
+                      <w:r>
+                        <w:rPr>
+                          <w:rFonts w:ascii="CMR10" w:eastAsia="Times New Roman" w:hAnsi="CMR10" w:cs="Times New Roman"/>
+                          <w:sz w:val="44"/>
+                          <w:szCs w:val="44"/>
+                        </w:rPr>
+                        <w:t>2%</w:t>
+                      </w:r>
+                      <w:r>
+                        <w:rPr>
+                          <w:rFonts w:ascii="NimbusRomNo9L" w:eastAsia="Times New Roman" w:hAnsi="NimbusRomNo9L" w:cs="Times New Roman"/>
+                          <w:sz w:val="44"/>
+                          <w:szCs w:val="44"/>
+                        </w:rPr>
+                        <w:t xml:space="preserve">, and is </w:t>
+                      </w:r>
+                      <w:r>
+                        <w:rPr>
+                          <w:rFonts w:ascii="CMR10" w:eastAsia="Times New Roman" w:hAnsi="CMR10" w:cs="Times New Roman"/>
+                          <w:sz w:val="44"/>
+                          <w:szCs w:val="44"/>
+                        </w:rPr>
+                        <w:t>6</w:t>
+                      </w:r>
+                      <w:r>
+                        <w:rPr>
+                          <w:rFonts w:ascii="CMMI10" w:eastAsia="Times New Roman" w:hAnsi="CMMI10" w:cs="Times New Roman"/>
+                          <w:sz w:val="44"/>
+                          <w:szCs w:val="44"/>
+                        </w:rPr>
+                        <w:t>.</w:t>
+                      </w:r>
+                      <w:r>
+                        <w:rPr>
+                          <w:rFonts w:ascii="CMR10" w:eastAsia="Times New Roman" w:hAnsi="CMR10" w:cs="Times New Roman"/>
+                          <w:sz w:val="44"/>
+                          <w:szCs w:val="44"/>
+                        </w:rPr>
+                        <w:t xml:space="preserve">9% </w:t>
+                      </w:r>
+                      <w:r>
+                        <w:rPr>
+                          <w:rFonts w:ascii="NimbusRomNo9L" w:eastAsia="Times New Roman" w:hAnsi="NimbusRomNo9L" w:cs="Times New Roman"/>
+                          <w:sz w:val="44"/>
+                          <w:szCs w:val="44"/>
+                        </w:rPr>
+                        <w:t xml:space="preserve">better than </w:t>
+                      </w:r>
+                      <w:r>
+                        <w:rPr>
+                          <w:rFonts w:ascii="CMR10" w:eastAsia="Times New Roman" w:hAnsi="CMR10" w:cs="Times New Roman"/>
+                          <w:sz w:val="44"/>
+                          <w:szCs w:val="44"/>
+                        </w:rPr>
+                        <w:t>ˆ</w:t>
+                      </w:r>
+                      <w:r>
+                        <w:rPr>
+                          <w:rFonts w:ascii="NimbusRomNo9L" w:eastAsia="Times New Roman" w:hAnsi="NimbusRomNo9L" w:cs="Times New Roman"/>
+                          <w:sz w:val="44"/>
+                          <w:szCs w:val="44"/>
+                        </w:rPr>
+                        <w:t xml:space="preserve">DJI. </w:t>
+                      </w:r>
+                    </w:p>
+                    <w:p>
+                      <w:pPr>
+                        <w:rPr>
+                          <w:sz w:val="44"/>
+                          <w:szCs w:val="44"/>
+                        </w:rPr>
+                      </w:pPr>
                     </w:p>
                   </w:txbxContent>
                 </v:textbox>
@@ -221,9 +932,764 @@
           </mc:Fallback>
         </mc:AlternateContent>
       </w:r>
+      <w:r>
+        <w:rPr>
+          <w:noProof/>
+        </w:rPr>
+        <w:drawing>
+          <wp:anchor distT="0" distB="0" distL="114300" distR="114300" simplePos="0" relativeHeight="251661312" behindDoc="0" locked="0" layoutInCell="1" allowOverlap="1" wp14:anchorId="1E205321" wp14:editId="1F911D7D">
+            <wp:simplePos x="0" y="0"/>
+            <wp:positionH relativeFrom="column">
+              <wp:posOffset>13395960</wp:posOffset>
+            </wp:positionH>
+            <wp:positionV relativeFrom="paragraph">
+              <wp:posOffset>8328244</wp:posOffset>
+            </wp:positionV>
+            <wp:extent cx="4723765" cy="2887345"/>
+            <wp:effectExtent l="0" t="0" r="635" b="0"/>
+            <wp:wrapTopAndBottom/>
+            <wp:docPr id="4" name="Picture 4"/>
+            <wp:cNvGraphicFramePr>
+              <a:graphicFrameLocks xmlns:a="http://schemas.openxmlformats.org/drawingml/2006/main" noChangeAspect="1"/>
+            </wp:cNvGraphicFramePr>
+            <a:graphic xmlns:a="http://schemas.openxmlformats.org/drawingml/2006/main">
+              <a:graphicData uri="http://schemas.openxmlformats.org/drawingml/2006/picture">
+                <pic:pic xmlns:pic="http://schemas.openxmlformats.org/drawingml/2006/picture">
+                  <pic:nvPicPr>
+                    <pic:cNvPr id="4" name="A2C_TestResult.png"/>
+                    <pic:cNvPicPr/>
+                  </pic:nvPicPr>
+                  <pic:blipFill>
+                    <a:blip r:embed="rId12">
+                      <a:extLst>
+                        <a:ext uri="{28A0092B-C50C-407E-A947-70E740481C1C}">
+                          <a14:useLocalDpi xmlns:a14="http://schemas.microsoft.com/office/drawing/2010/main" val="0"/>
+                        </a:ext>
+                      </a:extLst>
+                    </a:blip>
+                    <a:stretch>
+                      <a:fillRect/>
+                    </a:stretch>
+                  </pic:blipFill>
+                  <pic:spPr>
+                    <a:xfrm>
+                      <a:off x="0" y="0"/>
+                      <a:ext cx="4723765" cy="2887345"/>
+                    </a:xfrm>
+                    <a:prstGeom prst="rect">
+                      <a:avLst/>
+                    </a:prstGeom>
+                  </pic:spPr>
+                </pic:pic>
+              </a:graphicData>
+            </a:graphic>
+            <wp14:sizeRelH relativeFrom="page">
+              <wp14:pctWidth>0</wp14:pctWidth>
+            </wp14:sizeRelH>
+            <wp14:sizeRelV relativeFrom="page">
+              <wp14:pctHeight>0</wp14:pctHeight>
+            </wp14:sizeRelV>
+          </wp:anchor>
+        </w:drawing>
+      </w:r>
+      <w:r>
+        <w:rPr>
+          <w:noProof/>
+        </w:rPr>
+        <w:drawing>
+          <wp:anchor distT="0" distB="0" distL="114300" distR="114300" simplePos="0" relativeHeight="251663360" behindDoc="0" locked="0" layoutInCell="1" allowOverlap="1" wp14:anchorId="033A4BA8" wp14:editId="10632DB9">
+            <wp:simplePos x="0" y="0"/>
+            <wp:positionH relativeFrom="column">
+              <wp:posOffset>13361035</wp:posOffset>
+            </wp:positionH>
+            <wp:positionV relativeFrom="paragraph">
+              <wp:posOffset>4875946</wp:posOffset>
+            </wp:positionV>
+            <wp:extent cx="4678045" cy="3370580"/>
+            <wp:effectExtent l="0" t="0" r="0" b="0"/>
+            <wp:wrapTopAndBottom/>
+            <wp:docPr id="6" name="Picture 6"/>
+            <wp:cNvGraphicFramePr>
+              <a:graphicFrameLocks xmlns:a="http://schemas.openxmlformats.org/drawingml/2006/main" noChangeAspect="1"/>
+            </wp:cNvGraphicFramePr>
+            <a:graphic xmlns:a="http://schemas.openxmlformats.org/drawingml/2006/main">
+              <a:graphicData uri="http://schemas.openxmlformats.org/drawingml/2006/picture">
+                <pic:pic xmlns:pic="http://schemas.openxmlformats.org/drawingml/2006/picture">
+                  <pic:nvPicPr>
+                    <pic:cNvPr id="6" name="TRPO_TestResult.png"/>
+                    <pic:cNvPicPr/>
+                  </pic:nvPicPr>
+                  <pic:blipFill>
+                    <a:blip r:embed="rId13">
+                      <a:extLst>
+                        <a:ext uri="{28A0092B-C50C-407E-A947-70E740481C1C}">
+                          <a14:useLocalDpi xmlns:a14="http://schemas.microsoft.com/office/drawing/2010/main" val="0"/>
+                        </a:ext>
+                      </a:extLst>
+                    </a:blip>
+                    <a:stretch>
+                      <a:fillRect/>
+                    </a:stretch>
+                  </pic:blipFill>
+                  <pic:spPr>
+                    <a:xfrm>
+                      <a:off x="0" y="0"/>
+                      <a:ext cx="4678045" cy="3370580"/>
+                    </a:xfrm>
+                    <a:prstGeom prst="rect">
+                      <a:avLst/>
+                    </a:prstGeom>
+                  </pic:spPr>
+                </pic:pic>
+              </a:graphicData>
+            </a:graphic>
+            <wp14:sizeRelH relativeFrom="page">
+              <wp14:pctWidth>0</wp14:pctWidth>
+            </wp14:sizeRelH>
+            <wp14:sizeRelV relativeFrom="page">
+              <wp14:pctHeight>0</wp14:pctHeight>
+            </wp14:sizeRelV>
+          </wp:anchor>
+        </w:drawing>
+      </w:r>
+      <w:r>
+        <w:rPr>
+          <w:noProof/>
+        </w:rPr>
+        <w:drawing>
+          <wp:anchor distT="0" distB="0" distL="114300" distR="114300" simplePos="0" relativeHeight="251662336" behindDoc="0" locked="0" layoutInCell="1" allowOverlap="1" wp14:anchorId="436BD151" wp14:editId="380EB710">
+            <wp:simplePos x="0" y="0"/>
+            <wp:positionH relativeFrom="column">
+              <wp:posOffset>13300075</wp:posOffset>
+            </wp:positionH>
+            <wp:positionV relativeFrom="paragraph">
+              <wp:posOffset>1834296</wp:posOffset>
+            </wp:positionV>
+            <wp:extent cx="4678045" cy="3018155"/>
+            <wp:effectExtent l="0" t="0" r="0" b="4445"/>
+            <wp:wrapTopAndBottom/>
+            <wp:docPr id="5" name="Picture 5"/>
+            <wp:cNvGraphicFramePr>
+              <a:graphicFrameLocks xmlns:a="http://schemas.openxmlformats.org/drawingml/2006/main" noChangeAspect="1"/>
+            </wp:cNvGraphicFramePr>
+            <a:graphic xmlns:a="http://schemas.openxmlformats.org/drawingml/2006/main">
+              <a:graphicData uri="http://schemas.openxmlformats.org/drawingml/2006/picture">
+                <pic:pic xmlns:pic="http://schemas.openxmlformats.org/drawingml/2006/picture">
+                  <pic:nvPicPr>
+                    <pic:cNvPr id="5" name="DDPG_TestResult.png"/>
+                    <pic:cNvPicPr/>
+                  </pic:nvPicPr>
+                  <pic:blipFill>
+                    <a:blip r:embed="rId14" cstate="print">
+                      <a:extLst>
+                        <a:ext uri="{28A0092B-C50C-407E-A947-70E740481C1C}">
+                          <a14:useLocalDpi xmlns:a14="http://schemas.microsoft.com/office/drawing/2010/main" val="0"/>
+                        </a:ext>
+                      </a:extLst>
+                    </a:blip>
+                    <a:stretch>
+                      <a:fillRect/>
+                    </a:stretch>
+                  </pic:blipFill>
+                  <pic:spPr>
+                    <a:xfrm>
+                      <a:off x="0" y="0"/>
+                      <a:ext cx="4678045" cy="3018155"/>
+                    </a:xfrm>
+                    <a:prstGeom prst="rect">
+                      <a:avLst/>
+                    </a:prstGeom>
+                  </pic:spPr>
+                </pic:pic>
+              </a:graphicData>
+            </a:graphic>
+            <wp14:sizeRelH relativeFrom="page">
+              <wp14:pctWidth>0</wp14:pctWidth>
+            </wp14:sizeRelH>
+            <wp14:sizeRelV relativeFrom="page">
+              <wp14:pctHeight>0</wp14:pctHeight>
+            </wp14:sizeRelV>
+          </wp:anchor>
+        </w:drawing>
+      </w:r>
+      <w:r>
+        <w:rPr>
+          <w:noProof/>
+        </w:rPr>
+        <w:drawing>
+          <wp:anchor distT="0" distB="0" distL="114300" distR="114300" simplePos="0" relativeHeight="251664384" behindDoc="0" locked="0" layoutInCell="1" allowOverlap="1" wp14:anchorId="4DB3622B" wp14:editId="4A8B876A">
+            <wp:simplePos x="0" y="0"/>
+            <wp:positionH relativeFrom="column">
+              <wp:posOffset>-192624</wp:posOffset>
+            </wp:positionH>
+            <wp:positionV relativeFrom="paragraph">
+              <wp:posOffset>3397250</wp:posOffset>
+            </wp:positionV>
+            <wp:extent cx="6116955" cy="7574280"/>
+            <wp:effectExtent l="0" t="0" r="4445" b="0"/>
+            <wp:wrapTopAndBottom/>
+            <wp:docPr id="7" name="Picture 7"/>
+            <wp:cNvGraphicFramePr>
+              <a:graphicFrameLocks xmlns:a="http://schemas.openxmlformats.org/drawingml/2006/main" noChangeAspect="1"/>
+            </wp:cNvGraphicFramePr>
+            <a:graphic xmlns:a="http://schemas.openxmlformats.org/drawingml/2006/main">
+              <a:graphicData uri="http://schemas.openxmlformats.org/drawingml/2006/picture">
+                <pic:pic xmlns:pic="http://schemas.openxmlformats.org/drawingml/2006/picture">
+                  <pic:nvPicPr>
+                    <pic:cNvPr id="7" name="MDP_definition.png"/>
+                    <pic:cNvPicPr/>
+                  </pic:nvPicPr>
+                  <pic:blipFill>
+                    <a:blip r:embed="rId15">
+                      <a:extLst>
+                        <a:ext uri="{28A0092B-C50C-407E-A947-70E740481C1C}">
+                          <a14:useLocalDpi xmlns:a14="http://schemas.microsoft.com/office/drawing/2010/main" val="0"/>
+                        </a:ext>
+                      </a:extLst>
+                    </a:blip>
+                    <a:stretch>
+                      <a:fillRect/>
+                    </a:stretch>
+                  </pic:blipFill>
+                  <pic:spPr>
+                    <a:xfrm>
+                      <a:off x="0" y="0"/>
+                      <a:ext cx="6116955" cy="7574280"/>
+                    </a:xfrm>
+                    <a:prstGeom prst="rect">
+                      <a:avLst/>
+                    </a:prstGeom>
+                  </pic:spPr>
+                </pic:pic>
+              </a:graphicData>
+            </a:graphic>
+            <wp14:sizeRelH relativeFrom="page">
+              <wp14:pctWidth>0</wp14:pctWidth>
+            </wp14:sizeRelH>
+            <wp14:sizeRelV relativeFrom="page">
+              <wp14:pctHeight>0</wp14:pctHeight>
+            </wp14:sizeRelV>
+          </wp:anchor>
+        </w:drawing>
+      </w:r>
+      <w:r>
+        <w:rPr>
+          <w:noProof/>
+        </w:rPr>
+        <w:drawing>
+          <wp:anchor distT="0" distB="0" distL="114300" distR="114300" simplePos="0" relativeHeight="251665408" behindDoc="0" locked="0" layoutInCell="1" allowOverlap="1" wp14:anchorId="369AFAA2" wp14:editId="7920637B">
+            <wp:simplePos x="0" y="0"/>
+            <wp:positionH relativeFrom="column">
+              <wp:posOffset>-168822</wp:posOffset>
+            </wp:positionH>
+            <wp:positionV relativeFrom="paragraph">
+              <wp:posOffset>11593874</wp:posOffset>
+            </wp:positionV>
+            <wp:extent cx="5905500" cy="3962400"/>
+            <wp:effectExtent l="0" t="0" r="0" b="0"/>
+            <wp:wrapTopAndBottom/>
+            <wp:docPr id="8" name="Picture 8"/>
+            <wp:cNvGraphicFramePr>
+              <a:graphicFrameLocks xmlns:a="http://schemas.openxmlformats.org/drawingml/2006/main" noChangeAspect="1"/>
+            </wp:cNvGraphicFramePr>
+            <a:graphic xmlns:a="http://schemas.openxmlformats.org/drawingml/2006/main">
+              <a:graphicData uri="http://schemas.openxmlformats.org/drawingml/2006/picture">
+                <pic:pic xmlns:pic="http://schemas.openxmlformats.org/drawingml/2006/picture">
+                  <pic:nvPicPr>
+                    <pic:cNvPr id="8" name="Table1.png"/>
+                    <pic:cNvPicPr/>
+                  </pic:nvPicPr>
+                  <pic:blipFill>
+                    <a:blip r:embed="rId16">
+                      <a:extLst>
+                        <a:ext uri="{28A0092B-C50C-407E-A947-70E740481C1C}">
+                          <a14:useLocalDpi xmlns:a14="http://schemas.microsoft.com/office/drawing/2010/main" val="0"/>
+                        </a:ext>
+                      </a:extLst>
+                    </a:blip>
+                    <a:stretch>
+                      <a:fillRect/>
+                    </a:stretch>
+                  </pic:blipFill>
+                  <pic:spPr>
+                    <a:xfrm>
+                      <a:off x="0" y="0"/>
+                      <a:ext cx="5905500" cy="3962400"/>
+                    </a:xfrm>
+                    <a:prstGeom prst="rect">
+                      <a:avLst/>
+                    </a:prstGeom>
+                  </pic:spPr>
+                </pic:pic>
+              </a:graphicData>
+            </a:graphic>
+            <wp14:sizeRelH relativeFrom="page">
+              <wp14:pctWidth>0</wp14:pctWidth>
+            </wp14:sizeRelH>
+            <wp14:sizeRelV relativeFrom="page">
+              <wp14:pctHeight>0</wp14:pctHeight>
+            </wp14:sizeRelV>
+          </wp:anchor>
+        </w:drawing>
+      </w:r>
+      <w:r>
+        <w:rPr>
+          <w:noProof/>
+        </w:rPr>
+        <mc:AlternateContent>
+          <mc:Choice Requires="wps">
+            <w:drawing>
+              <wp:anchor distT="0" distB="0" distL="114300" distR="114300" simplePos="0" relativeHeight="251659264" behindDoc="0" locked="0" layoutInCell="1" allowOverlap="1" wp14:anchorId="448782D6" wp14:editId="1602D2AF">
+                <wp:simplePos x="0" y="0"/>
+                <wp:positionH relativeFrom="column">
+                  <wp:posOffset>6310959</wp:posOffset>
+                </wp:positionH>
+                <wp:positionV relativeFrom="paragraph">
+                  <wp:posOffset>1870075</wp:posOffset>
+                </wp:positionV>
+                <wp:extent cx="5860415" cy="5517931"/>
+                <wp:effectExtent l="0" t="0" r="6985" b="6985"/>
+                <wp:wrapNone/>
+                <wp:docPr id="2" name="Text Box 2"/>
+                <wp:cNvGraphicFramePr/>
+                <a:graphic xmlns:a="http://schemas.openxmlformats.org/drawingml/2006/main">
+                  <a:graphicData uri="http://schemas.microsoft.com/office/word/2010/wordprocessingShape">
+                    <wps:wsp>
+                      <wps:cNvSpPr txBox="1"/>
+                      <wps:spPr>
+                        <a:xfrm>
+                          <a:off x="0" y="0"/>
+                          <a:ext cx="5860415" cy="5517931"/>
+                        </a:xfrm>
+                        <a:prstGeom prst="rect">
+                          <a:avLst/>
+                        </a:prstGeom>
+                        <a:solidFill>
+                          <a:schemeClr val="lt1"/>
+                        </a:solidFill>
+                        <a:ln w="6350">
+                          <a:solidFill>
+                            <a:srgbClr val="A5092F"/>
+                          </a:solidFill>
+                        </a:ln>
+                      </wps:spPr>
+                      <wps:txbx>
+                        <w:txbxContent>
+                          <w:p>
+                            <w:pPr>
+                              <w:rPr>
+                                <w:sz w:val="44"/>
+                                <w:szCs w:val="44"/>
+                              </w:rPr>
+                            </w:pPr>
+                            <w:r>
+                              <w:rPr>
+                                <w:sz w:val="44"/>
+                                <w:szCs w:val="44"/>
+                              </w:rPr>
+                              <w:t>Abstract:</w:t>
+                            </w:r>
+                            <w:r>
+                              <w:t xml:space="preserve"> </w:t>
+                            </w:r>
+                          </w:p>
+                          <w:p>
+                            <w:pPr>
+                              <w:pStyle w:val="NormalWeb"/>
+                              <w:rPr>
+                                <w:sz w:val="44"/>
+                                <w:szCs w:val="44"/>
+                              </w:rPr>
+                            </w:pPr>
+                            <w:r>
+                              <w:rPr>
+                                <w:rFonts w:ascii="NimbusRomNo9L" w:hAnsi="NimbusRomNo9L"/>
+                                <w:sz w:val="44"/>
+                                <w:szCs w:val="44"/>
+                              </w:rPr>
+                              <w:t>Stock trading plays a crucial role in investments. However, it is challenging to obtain optimal strategy in the dynamic and complex stock market, and stock trading is also considered a high-risk investment finance activity. Reinforcement Lear</w:t>
+                            </w:r>
+                            <w:r>
+                              <w:rPr>
+                                <w:rFonts w:ascii="NimbusRomNo9L" w:hAnsi="NimbusRomNo9L"/>
+                                <w:sz w:val="44"/>
+                                <w:szCs w:val="44"/>
+                              </w:rPr>
+                              <w:t>n</w:t>
+                            </w:r>
+                            <w:r>
+                              <w:rPr>
+                                <w:rFonts w:ascii="NimbusRomNo9L" w:hAnsi="NimbusRomNo9L"/>
+                                <w:sz w:val="44"/>
+                                <w:szCs w:val="44"/>
+                              </w:rPr>
+                              <w:t xml:space="preserve">ing can provide lot of technologies to do optimize at lower risks. In this paper, we explore different deep reinforcement learning based approaches to get optimal and lower risk stock trading strategy, and get approaches beat Dow Jones market index, which use 30 of the stocks historical data. The result shown our approach beat the market baseline and reduced the risk. </w:t>
+                            </w:r>
+                          </w:p>
+                          <w:p>
+                            <w:pPr>
+                              <w:rPr>
+                                <w:sz w:val="44"/>
+                                <w:szCs w:val="44"/>
+                              </w:rPr>
+                            </w:pPr>
+                          </w:p>
+                        </w:txbxContent>
+                      </wps:txbx>
+                      <wps:bodyPr rot="0" spcFirstLastPara="0" vertOverflow="overflow" horzOverflow="overflow" vert="horz" wrap="square" lIns="91440" tIns="45720" rIns="91440" bIns="45720" numCol="1" spcCol="0" rtlCol="0" fromWordArt="0" anchor="t" anchorCtr="0" forceAA="0" compatLnSpc="1">
+                        <a:prstTxWarp prst="textNoShape">
+                          <a:avLst/>
+                        </a:prstTxWarp>
+                        <a:noAutofit/>
+                      </wps:bodyPr>
+                    </wps:wsp>
+                  </a:graphicData>
+                </a:graphic>
+                <wp14:sizeRelH relativeFrom="margin">
+                  <wp14:pctWidth>0</wp14:pctWidth>
+                </wp14:sizeRelH>
+                <wp14:sizeRelV relativeFrom="margin">
+                  <wp14:pctHeight>0</wp14:pctHeight>
+                </wp14:sizeRelV>
+              </wp:anchor>
+            </w:drawing>
+          </mc:Choice>
+          <mc:Fallback>
+            <w:pict>
+              <v:shape w14:anchorId="448782D6" id="Text Box 2" o:spid="_x0000_s1029" type="#_x0000_t202" style="position:absolute;margin-left:496.95pt;margin-top:147.25pt;width:461.45pt;height:434.5pt;z-index:251659264;visibility:visible;mso-wrap-style:square;mso-width-percent:0;mso-height-percent:0;mso-wrap-distance-left:9pt;mso-wrap-distance-top:0;mso-wrap-distance-right:9pt;mso-wrap-distance-bottom:0;mso-position-horizontal:absolute;mso-position-horizontal-relative:text;mso-position-vertical:absolute;mso-position-vertical-relative:text;mso-width-percent:0;mso-height-percent:0;mso-width-relative:margin;mso-height-relative:margin;v-text-anchor:top" o:gfxdata="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" fillcolor="white [3201]" strokecolor="#a5092f" strokeweight=".5pt">
+                <v:textbox>
+                  <w:txbxContent>
+                    <w:p>
+                      <w:pPr>
+                        <w:rPr>
+                          <w:sz w:val="44"/>
+                          <w:szCs w:val="44"/>
+                        </w:rPr>
+                      </w:pPr>
+                      <w:r>
+                        <w:rPr>
+                          <w:sz w:val="44"/>
+                          <w:szCs w:val="44"/>
+                        </w:rPr>
+                        <w:t>Abstract:</w:t>
+                      </w:r>
+                      <w:r>
+                        <w:t xml:space="preserve"> </w:t>
+                      </w:r>
+                    </w:p>
+                    <w:p>
+                      <w:pPr>
+                        <w:pStyle w:val="NormalWeb"/>
+                        <w:rPr>
+                          <w:sz w:val="44"/>
+                          <w:szCs w:val="44"/>
+                        </w:rPr>
+                      </w:pPr>
+                      <w:r>
+                        <w:rPr>
+                          <w:rFonts w:ascii="NimbusRomNo9L" w:hAnsi="NimbusRomNo9L"/>
+                          <w:sz w:val="44"/>
+                          <w:szCs w:val="44"/>
+                        </w:rPr>
+                        <w:t>Stock trading plays a crucial role in investments. However, it is challenging to obtain optimal strategy in the dynamic and complex stock market, and stock trading is also considered a high-risk investment finance activity. Reinforcement Lear</w:t>
+                      </w:r>
+                      <w:r>
+                        <w:rPr>
+                          <w:rFonts w:ascii="NimbusRomNo9L" w:hAnsi="NimbusRomNo9L"/>
+                          <w:sz w:val="44"/>
+                          <w:szCs w:val="44"/>
+                        </w:rPr>
+                        <w:t>n</w:t>
+                      </w:r>
+                      <w:r>
+                        <w:rPr>
+                          <w:rFonts w:ascii="NimbusRomNo9L" w:hAnsi="NimbusRomNo9L"/>
+                          <w:sz w:val="44"/>
+                          <w:szCs w:val="44"/>
+                        </w:rPr>
+                        <w:t xml:space="preserve">ing can provide lot of technologies to do optimize at lower risks. In this paper, we explore different deep reinforcement learning based approaches to get optimal and lower risk stock trading strategy, and get approaches beat Dow Jones market index, which use 30 of the stocks historical data. The result shown our approach beat the market baseline and reduced the risk. </w:t>
+                      </w:r>
+                    </w:p>
+                    <w:p>
+                      <w:pPr>
+                        <w:rPr>
+                          <w:sz w:val="44"/>
+                          <w:szCs w:val="44"/>
+                        </w:rPr>
+                      </w:pPr>
+                    </w:p>
+                  </w:txbxContent>
+                </v:textbox>
+              </v:shape>
+            </w:pict>
+          </mc:Fallback>
+        </mc:AlternateContent>
+      </w:r>
+      <w:r>
+        <w:rPr>
+          <w:noProof/>
+        </w:rPr>
+        <mc:AlternateContent>
+          <mc:Choice Requires="wps">
+            <w:drawing>
+              <wp:anchor distT="0" distB="0" distL="114300" distR="114300" simplePos="0" relativeHeight="251658240" behindDoc="0" locked="0" layoutInCell="1" allowOverlap="1" wp14:anchorId="5B142899" wp14:editId="4B78603A">
+                <wp:simplePos x="0" y="0"/>
+                <wp:positionH relativeFrom="column">
+                  <wp:posOffset>2204720</wp:posOffset>
+                </wp:positionH>
+                <wp:positionV relativeFrom="paragraph">
+                  <wp:posOffset>30064</wp:posOffset>
+                </wp:positionV>
+                <wp:extent cx="14692630" cy="1607820"/>
+                <wp:effectExtent l="0" t="0" r="13970" b="17780"/>
+                <wp:wrapNone/>
+                <wp:docPr id="1" name="Text Box 1"/>
+                <wp:cNvGraphicFramePr/>
+                <a:graphic xmlns:a="http://schemas.openxmlformats.org/drawingml/2006/main">
+                  <a:graphicData uri="http://schemas.microsoft.com/office/word/2010/wordprocessingShape">
+                    <wps:wsp>
+                      <wps:cNvSpPr txBox="1"/>
+                      <wps:spPr>
+                        <a:xfrm>
+                          <a:off x="0" y="0"/>
+                          <a:ext cx="14692630" cy="1607820"/>
+                        </a:xfrm>
+                        <a:prstGeom prst="rect">
+                          <a:avLst/>
+                        </a:prstGeom>
+                        <a:solidFill>
+                          <a:schemeClr val="lt1"/>
+                        </a:solidFill>
+                        <a:ln w="9525">
+                          <a:solidFill>
+                            <a:srgbClr val="A5092F"/>
+                          </a:solidFill>
+                        </a:ln>
+                      </wps:spPr>
+                      <wps:txbx>
+                        <w:txbxContent>
+                          <w:p>
+                            <w:pPr>
+                              <w:pStyle w:val="NormalWeb"/>
+                              <w:jc w:val="center"/>
+                              <w:rPr>
+                                <w:sz w:val="72"/>
+                                <w:szCs w:val="72"/>
+                              </w:rPr>
+                            </w:pPr>
+                            <w:r>
+                              <w:rPr>
+                                <w:rFonts w:ascii="NimbusRomNo9L" w:hAnsi="NimbusRomNo9L"/>
+                                <w:sz w:val="72"/>
+                                <w:szCs w:val="72"/>
+                              </w:rPr>
+                              <w:t>Practical Deep Reinforcement Learning at Lower Risk for Stock Trading</w:t>
+                            </w:r>
+                          </w:p>
+                          <w:p>
+                            <w:pPr>
+                              <w:jc w:val="center"/>
+                              <w:rPr>
+                                <w:sz w:val="72"/>
+                                <w:szCs w:val="72"/>
+                              </w:rPr>
+                            </w:pPr>
+                            <w:r>
+                              <w:rPr>
+                                <w:sz w:val="72"/>
+                                <w:szCs w:val="72"/>
+                              </w:rPr>
+                              <w:softHyphen/>
+                            </w:r>
+                            <w:r>
+                              <w:rPr>
+                                <w:sz w:val="72"/>
+                                <w:szCs w:val="72"/>
+                              </w:rPr>
+                              <w:softHyphen/>
+                            </w:r>
+                            <w:r>
+                              <w:rPr>
+                                <w:sz w:val="72"/>
+                                <w:szCs w:val="72"/>
+                              </w:rPr>
+                              <w:softHyphen/>
+                            </w:r>
+                            <w:r>
+                              <w:rPr>
+                                <w:sz w:val="72"/>
+                                <w:szCs w:val="72"/>
+                              </w:rPr>
+                              <w:softHyphen/>
+                            </w:r>
+                          </w:p>
+                        </w:txbxContent>
+                      </wps:txbx>
+                      <wps:bodyPr rot="0" spcFirstLastPara="0" vertOverflow="overflow" horzOverflow="overflow" vert="horz" wrap="square" lIns="91440" tIns="45720" rIns="91440" bIns="45720" numCol="1" spcCol="0" rtlCol="0" fromWordArt="0" anchor="b" anchorCtr="0" forceAA="0" compatLnSpc="1">
+                        <a:prstTxWarp prst="textNoShape">
+                          <a:avLst/>
+                        </a:prstTxWarp>
+                        <a:noAutofit/>
+                      </wps:bodyPr>
+                    </wps:wsp>
+                  </a:graphicData>
+                </a:graphic>
+                <wp14:sizeRelH relativeFrom="margin">
+                  <wp14:pctWidth>0</wp14:pctWidth>
+                </wp14:sizeRelH>
+                <wp14:sizeRelV relativeFrom="margin">
+                  <wp14:pctHeight>0</wp14:pctHeight>
+                </wp14:sizeRelV>
+              </wp:anchor>
+            </w:drawing>
+          </mc:Choice>
+          <mc:Fallback>
+            <w:pict>
+              <v:shape w14:anchorId="5B142899" id="Text Box 1" o:spid="_x0000_s1030" type="#_x0000_t202" style="position:absolute;margin-left:173.6pt;margin-top:2.35pt;width:1156.9pt;height:126.6pt;z-index:251658240;visibility:visible;mso-wrap-style:square;mso-width-percent:0;mso-height-percent:0;mso-wrap-distance-left:9pt;mso-wrap-distance-top:0;mso-wrap-distance-right:9pt;mso-wrap-distance-bottom:0;mso-position-horizontal:absolute;mso-position-horizontal-relative:text;mso-position-vertical:absolute;mso-position-vertical-relative:text;mso-width-percent:0;mso-height-percent:0;mso-width-relative:margin;mso-height-relative:margin;v-text-anchor:bottom" o:gfxdata="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" fillcolor="white [3201]" strokecolor="#a5092f">
+                <v:textbox>
+                  <w:txbxContent>
+                    <w:p>
+                      <w:pPr>
+                        <w:pStyle w:val="NormalWeb"/>
+                        <w:jc w:val="center"/>
+                        <w:rPr>
+                          <w:sz w:val="72"/>
+                          <w:szCs w:val="72"/>
+                        </w:rPr>
+                      </w:pPr>
+                      <w:r>
+                        <w:rPr>
+                          <w:rFonts w:ascii="NimbusRomNo9L" w:hAnsi="NimbusRomNo9L"/>
+                          <w:sz w:val="72"/>
+                          <w:szCs w:val="72"/>
+                        </w:rPr>
+                        <w:t>Practical Deep Reinforcement Learning at Lower Risk for Stock Trading</w:t>
+                      </w:r>
+                    </w:p>
+                    <w:p>
+                      <w:pPr>
+                        <w:jc w:val="center"/>
+                        <w:rPr>
+                          <w:sz w:val="72"/>
+                          <w:szCs w:val="72"/>
+                        </w:rPr>
+                      </w:pPr>
+                      <w:r>
+                        <w:rPr>
+                          <w:sz w:val="72"/>
+                          <w:szCs w:val="72"/>
+                        </w:rPr>
+                        <w:softHyphen/>
+                      </w:r>
+                      <w:r>
+                        <w:rPr>
+                          <w:sz w:val="72"/>
+                          <w:szCs w:val="72"/>
+                        </w:rPr>
+                        <w:softHyphen/>
+                      </w:r>
+                      <w:r>
+                        <w:rPr>
+                          <w:sz w:val="72"/>
+                          <w:szCs w:val="72"/>
+                        </w:rPr>
+                        <w:softHyphen/>
+                      </w:r>
+                      <w:r>
+                        <w:rPr>
+                          <w:sz w:val="72"/>
+                          <w:szCs w:val="72"/>
+                        </w:rPr>
+                        <w:softHyphen/>
+                      </w:r>
+                    </w:p>
+                  </w:txbxContent>
+                </v:textbox>
+              </v:shape>
+            </w:pict>
+          </mc:Fallback>
+        </mc:AlternateContent>
+      </w:r>
+      <w:r>
+        <w:drawing>
+          <wp:anchor distT="0" distB="0" distL="114300" distR="114300" simplePos="0" relativeHeight="251670528" behindDoc="0" locked="0" layoutInCell="1" allowOverlap="1" wp14:anchorId="2841F214" wp14:editId="454556B6">
+            <wp:simplePos x="0" y="0"/>
+            <wp:positionH relativeFrom="column">
+              <wp:posOffset>-157962</wp:posOffset>
+            </wp:positionH>
+            <wp:positionV relativeFrom="paragraph">
+              <wp:posOffset>44</wp:posOffset>
+            </wp:positionV>
+            <wp:extent cx="2080895" cy="2080895"/>
+            <wp:effectExtent l="0" t="0" r="1905" b="1905"/>
+            <wp:wrapTopAndBottom/>
+            <wp:docPr id="2051" name="Picture 4">
+              <a:extLst xmlns:a="http://schemas.openxmlformats.org/drawingml/2006/main">
+                <a:ext uri="{FF2B5EF4-FFF2-40B4-BE49-F238E27FC236}">
+                  <a16:creationId xmlns:a16="http://schemas.microsoft.com/office/drawing/2014/main" id="{B244626E-4C27-A240-B87F-218C2D050C07}"/>
+                </a:ext>
+              </a:extLst>
+            </wp:docPr>
+            <wp:cNvGraphicFramePr>
+              <a:graphicFrameLocks xmlns:a="http://schemas.openxmlformats.org/drawingml/2006/main" noChangeAspect="1"/>
+            </wp:cNvGraphicFramePr>
+            <a:graphic xmlns:a="http://schemas.openxmlformats.org/drawingml/2006/main">
+              <a:graphicData uri="http://schemas.openxmlformats.org/drawingml/2006/picture">
+                <pic:pic xmlns:pic="http://schemas.openxmlformats.org/drawingml/2006/picture">
+                  <pic:nvPicPr>
+                    <pic:cNvPr id="2051" name="Picture 4">
+                      <a:extLst>
+                        <a:ext uri="{FF2B5EF4-FFF2-40B4-BE49-F238E27FC236}">
+                          <a16:creationId xmlns:a16="http://schemas.microsoft.com/office/drawing/2014/main" id="{B244626E-4C27-A240-B87F-218C2D050C07}"/>
+                        </a:ext>
+                      </a:extLst>
+                    </pic:cNvPr>
+                    <pic:cNvPicPr>
+                      <a:picLocks noChangeAspect="1"/>
+                    </pic:cNvPicPr>
+                  </pic:nvPicPr>
+                  <pic:blipFill>
+                    <a:blip r:embed="rId17" cstate="print">
+                      <a:extLst>
+                        <a:ext uri="{28A0092B-C50C-407E-A947-70E740481C1C}">
+                          <a14:useLocalDpi xmlns:a14="http://schemas.microsoft.com/office/drawing/2010/main" val="0"/>
+                        </a:ext>
+                      </a:extLst>
+                    </a:blip>
+                    <a:srcRect/>
+                    <a:stretch>
+                      <a:fillRect/>
+                    </a:stretch>
+                  </pic:blipFill>
+                  <pic:spPr bwMode="auto">
+                    <a:xfrm>
+                      <a:off x="0" y="0"/>
+                      <a:ext cx="2080895" cy="2080895"/>
+                    </a:xfrm>
+                    <a:prstGeom prst="rect">
+                      <a:avLst/>
+                    </a:prstGeom>
+                    <a:noFill/>
+                    <a:ln>
+                      <a:noFill/>
+                    </a:ln>
+                    <a:extLst/>
+                  </pic:spPr>
+                </pic:pic>
+              </a:graphicData>
+            </a:graphic>
+            <wp14:sizeRelH relativeFrom="page">
+              <wp14:pctWidth>0</wp14:pctWidth>
+            </wp14:sizeRelH>
+            <wp14:sizeRelV relativeFrom="page">
+              <wp14:pctHeight>0</wp14:pctHeight>
+            </wp14:sizeRelV>
+          </wp:anchor>
+        </w:drawing>
+      </w:r>
     </w:p>
     <w:sectPr>
-      <w:pgSz w:w="16820" w:h="11900" w:orient="landscape"/>
+      <w:pgSz w:w="31680" w:h="28800" w:orient="landscape"/>
       <w:pgMar w:top="1440" w:right="1440" w:bottom="1440" w:left="1440" w:header="720" w:footer="720" w:gutter="0"/>
       <w:cols w:space="720"/>
       <w:docGrid w:linePitch="360"/>
@@ -629,7 +2095,6 @@
   <w:style w:type="character" w:default="1" w:styleId="DefaultParagraphFont">
     <w:name w:val="Default Paragraph Font"/>
     <w:uiPriority w:val="1"/>
-    <w:semiHidden/>
     <w:unhideWhenUsed/>
   </w:style>
   <w:style w:type="table" w:default="1" w:styleId="TableNormal">
@@ -678,6 +2143,43 @@
       <w:rFonts w:ascii="Times New Roman" w:hAnsi="Times New Roman" w:cs="Times New Roman"/>
       <w:sz w:val="18"/>
       <w:szCs w:val="18"/>
+    </w:rPr>
+  </w:style>
+  <w:style w:type="paragraph" w:styleId="NormalWeb">
+    <w:name w:val="Normal (Web)"/>
+    <w:basedOn w:val="Normal"/>
+    <w:uiPriority w:val="99"/>
+    <w:semiHidden/>
+    <w:unhideWhenUsed/>
+    <w:rsid w:val="00267007"/>
+    <w:pPr>
+      <w:spacing w:before="100" w:beforeAutospacing="1" w:after="100" w:afterAutospacing="1"/>
+    </w:pPr>
+    <w:rPr>
+      <w:rFonts w:ascii="Times New Roman" w:eastAsia="Times New Roman" w:hAnsi="Times New Roman" w:cs="Times New Roman"/>
+    </w:rPr>
+  </w:style>
+  <w:style w:type="character" w:styleId="Hyperlink">
+    <w:name w:val="Hyperlink"/>
+    <w:basedOn w:val="DefaultParagraphFont"/>
+    <w:uiPriority w:val="99"/>
+    <w:unhideWhenUsed/>
+    <w:rsid w:val="00D0648B"/>
+    <w:rPr>
+      <w:color w:val="0563C1" w:themeColor="hyperlink"/>
+      <w:u w:val="single"/>
+    </w:rPr>
+  </w:style>
+  <w:style w:type="character" w:styleId="UnresolvedMention">
+    <w:name w:val="Unresolved Mention"/>
+    <w:basedOn w:val="DefaultParagraphFont"/>
+    <w:uiPriority w:val="99"/>
+    <w:semiHidden/>
+    <w:unhideWhenUsed/>
+    <w:rsid w:val="00D0648B"/>
+    <w:rPr>
+      <w:color w:val="605E5C"/>
+      <w:shd w:val="clear" w:color="auto" w:fill="E1DFDD"/>
     </w:rPr>
   </w:style>
 </w:styles>
@@ -976,4 +2478,16 @@
     </a:ext>
   </a:extLst>
 </a:theme>
+</file>
+
+<file path=customXml/item1.xml><?xml version="1.0" encoding="utf-8"?>
+<b:Sources xmlns:b="http://schemas.openxmlformats.org/officeDocument/2006/bibliography" xmlns="http://schemas.openxmlformats.org/officeDocument/2006/bibliography" SelectedStyle="/APASixthEditionOfficeOnline.xsl" StyleName="APA" Version="6"/>
+</file>
+
+<file path=customXml/itemProps1.xml><?xml version="1.0" encoding="utf-8"?>
+<ds:datastoreItem xmlns:ds="http://schemas.openxmlformats.org/officeDocument/2006/customXml" ds:itemID="{F9745803-8D8F-5C48-95F9-1F875A5B18B3}">
+  <ds:schemaRefs>
+    <ds:schemaRef ds:uri="http://schemas.openxmlformats.org/officeDocument/2006/bibliography"/>
+  </ds:schemaRefs>
+</ds:datastoreItem>
 </file>
</xml_diff>